<commit_message>
try to fix controlflow and update instruction_decoder.docx
</commit_message>
<xml_diff>
--- a/Intruction_decoder.docx
+++ b/Intruction_decoder.docx
@@ -169,7 +169,7 @@
         <w:t>7</w:t>
       </w:r>
       <w:r>
-        <w:t xml:space="preserve"> = 04B0</w:t>
+        <w:t xml:space="preserve"> = 0</w:t>
       </w:r>
     </w:p>
     <w:p>
@@ -228,7 +228,7 @@
         <w:t>8</w:t>
       </w:r>
       <w:r>
-        <w:t xml:space="preserve"> = 04B0</w:t>
+        <w:t xml:space="preserve"> = 0</w:t>
       </w:r>
     </w:p>
     <w:p>
@@ -287,7 +287,7 @@
         <w:t>9</w:t>
       </w:r>
       <w:r>
-        <w:t xml:space="preserve"> = 04B0</w:t>
+        <w:t xml:space="preserve"> = 0</w:t>
       </w:r>
     </w:p>
     <w:p>
@@ -360,7 +360,7 @@
         <w:t>10</w:t>
       </w:r>
       <w:r>
-        <w:t xml:space="preserve"> = 04B0</w:t>
+        <w:t xml:space="preserve"> = 0</w:t>
       </w:r>
     </w:p>
     <w:p>
@@ -617,7 +617,13 @@
         <w:rPr>
           <w:color w:val="000000" w:themeColor="text1"/>
         </w:rPr>
-        <w:t xml:space="preserve"> = 03E8</w:t>
+        <w:t xml:space="preserve"> = </w:t>
+      </w:r>
+      <w:r>
+        <w:rPr>
+          <w:color w:val="000000" w:themeColor="text1"/>
+        </w:rPr>
+        <w:t>2</w:t>
       </w:r>
     </w:p>
     <w:p>
@@ -685,7 +691,13 @@
         <w:rPr>
           <w:color w:val="000000" w:themeColor="text1"/>
         </w:rPr>
-        <w:t xml:space="preserve"> = 0348</w:t>
+        <w:t xml:space="preserve"> = </w:t>
+      </w:r>
+      <w:r>
+        <w:rPr>
+          <w:color w:val="000000" w:themeColor="text1"/>
+        </w:rPr>
+        <w:t>1</w:t>
       </w:r>
     </w:p>
     <w:p>
@@ -750,7 +762,10 @@
         <w:t>5</w:t>
       </w:r>
       <w:r>
-        <w:t xml:space="preserve"> = 0</w:t>
+        <w:t xml:space="preserve"> = </w:t>
+      </w:r>
+      <w:r>
+        <w:t>1</w:t>
       </w:r>
     </w:p>
     <w:p>
@@ -785,7 +800,13 @@
         <w:tab/>
       </w:r>
       <w:r>
-        <w:t xml:space="preserve">ADDI </w:t>
+        <w:t>A</w:t>
+      </w:r>
+      <w:r>
+        <w:t>N</w:t>
+      </w:r>
+      <w:r>
+        <w:t xml:space="preserve">DI </w:t>
       </w:r>
       <w:r>
         <w:t>R5 R6 0001</w:t>
@@ -803,7 +824,10 @@
         <w:t>R6</w:t>
       </w:r>
       <w:r>
-        <w:t xml:space="preserve"> = 1</w:t>
+        <w:t xml:space="preserve"> = </w:t>
+      </w:r>
+      <w:r>
+        <w:t>1</w:t>
       </w:r>
     </w:p>
     <w:p>
@@ -885,9 +909,6 @@
         <w:t xml:space="preserve"> R7 = </w:t>
       </w:r>
       <w:r>
-        <w:t>04B</w:t>
-      </w:r>
-      <w:r>
         <w:t>1</w:t>
       </w:r>
     </w:p>
@@ -944,7 +965,7 @@
         <w:t xml:space="preserve"> R8 = </w:t>
       </w:r>
       <w:r>
-        <w:t>0898</w:t>
+        <w:t>2</w:t>
       </w:r>
     </w:p>
     <w:p>
@@ -1000,7 +1021,7 @@
         <w:t xml:space="preserve"> R9 = </w:t>
       </w:r>
       <w:r>
-        <w:t>07F8</w:t>
+        <w:t>1</w:t>
       </w:r>
     </w:p>
     <w:p>
@@ -1144,7 +1165,7 @@
         <w:t xml:space="preserve"> R10 = </w:t>
       </w:r>
       <w:r>
-        <w:t>04B1</w:t>
+        <w:t>1</w:t>
       </w:r>
     </w:p>
     <w:p>
@@ -1187,6 +1208,9 @@
       <w:r>
         <w:t xml:space="preserve"> PC = 0</w:t>
       </w:r>
+      <w:r>
+        <w:t>020</w:t>
+      </w:r>
     </w:p>
     <w:p>
       <w:r>
@@ -1229,7 +1253,13 @@
         <w:sym w:font="Wingdings" w:char="F0E0"/>
       </w:r>
       <w:r>
-        <w:t xml:space="preserve"> Store 0 into</w:t>
+        <w:t xml:space="preserve"> Store </w:t>
+      </w:r>
+      <w:r>
+        <w:t xml:space="preserve">1 </w:t>
+      </w:r>
+      <w:r>
+        <w:t>into</w:t>
       </w:r>
       <w:r>
         <w:t xml:space="preserve"> </w:t>
@@ -1241,7 +1271,10 @@
         <w:t>ddress = 0</w:t>
       </w:r>
       <w:r>
-        <w:t>A29</w:t>
+        <w:t>57</w:t>
+      </w:r>
+      <w:r>
+        <w:t>8</w:t>
       </w:r>
     </w:p>
     <w:p>
@@ -1285,10 +1318,16 @@
         <w:sym w:font="Wingdings" w:char="F0E0"/>
       </w:r>
       <w:r>
-        <w:t xml:space="preserve"> Store 0 into address = 0</w:t>
-      </w:r>
-      <w:r>
-        <w:t>E14</w:t>
+        <w:t xml:space="preserve"> Store </w:t>
+      </w:r>
+      <w:r>
+        <w:t>2</w:t>
+      </w:r>
+      <w:r>
+        <w:t xml:space="preserve"> into address = 0</w:t>
+      </w:r>
+      <w:r>
+        <w:t>57C</w:t>
       </w:r>
     </w:p>
     <w:p>
@@ -1335,10 +1374,16 @@
         <w:sym w:font="Wingdings" w:char="F0E0"/>
       </w:r>
       <w:r>
-        <w:t xml:space="preserve"> Store 0 into address = 0</w:t>
-      </w:r>
-      <w:r>
-        <w:t>D68</w:t>
+        <w:t xml:space="preserve"> Store </w:t>
+      </w:r>
+      <w:r>
+        <w:t>1</w:t>
+      </w:r>
+      <w:r>
+        <w:t xml:space="preserve"> into address = </w:t>
+      </w:r>
+      <w:r>
+        <w:t>0580</w:t>
       </w:r>
     </w:p>
     <w:p>
@@ -3771,7 +3816,7 @@
 </file>
 
 <file path=customXml/itemProps1.xml><?xml version="1.0" encoding="utf-8"?>
-<ds:datastoreItem xmlns:ds="http://schemas.openxmlformats.org/officeDocument/2006/customXml" ds:itemID="{411E09AD-FF81-47FC-83AF-9C8FD1A4A990}">
+<ds:datastoreItem xmlns:ds="http://schemas.openxmlformats.org/officeDocument/2006/customXml" ds:itemID="{64035D62-448C-456D-9B98-9A4A6EA32C70}">
   <ds:schemaRefs>
     <ds:schemaRef ds:uri="http://schemas.openxmlformats.org/officeDocument/2006/bibliography"/>
   </ds:schemaRefs>

</xml_diff>